<commit_message>
second ongoing assignment added
</commit_message>
<xml_diff>
--- a/OngoingAssignments/OngoingAssignment-bifx550a.docx
+++ b/OngoingAssignments/OngoingAssignment-bifx550a.docx
@@ -26,6 +26,24 @@
         </w:rPr>
         <w:br/>
         <w:t>S. Ravichandran, Ph.D.</w:t>
+      </w:r>
+      <w:r>
+        <w:rPr>
+          <w:rFonts w:ascii="Verdana" w:hAnsi="Verdana"/>
+          <w:b/>
+          <w:bCs/>
+        </w:rPr>
+        <w:br/>
+      </w:r>
+      <w:bookmarkStart w:id="0" w:name="_GoBack"/>
+      <w:bookmarkEnd w:id="0"/>
+      <w:r>
+        <w:rPr>
+          <w:rFonts w:ascii="Verdana" w:hAnsi="Verdana"/>
+          <w:b/>
+          <w:bCs/>
+        </w:rPr>
+        <w:t>Biology, Hood College, Frederick, MD 21702</w:t>
       </w:r>
     </w:p>
     <w:p>
@@ -892,8 +910,6 @@
         </w:rPr>
         <w:t>from</w:t>
       </w:r>
-      <w:bookmarkStart w:id="0" w:name="_GoBack"/>
-      <w:bookmarkEnd w:id="0"/>
       <w:r>
         <w:rPr>
           <w:rFonts w:ascii="Verdana" w:hAnsi="Verdana"/>

</xml_diff>